<commit_message>
Updated political behaviour assignments
</commit_message>
<xml_diff>
--- a/senior/politics/assignments/Unit 4 Assignment 3.docx
+++ b/senior/politics/assignments/Unit 4 Assignment 3.docx
@@ -43,27 +43,7 @@
           <w:sz w:val="20"/>
           <w:szCs w:val="20"/>
         </w:rPr>
-        <w:t xml:space="preserve">Whoever heard of Arizona having a navy? Well, it did. In 1934, California utility companies were battling Arizona for water rights to the Colorado River. Governor </w:t>
-      </w:r>
-      <w:proofErr w:type="spellStart"/>
-      <w:r>
-        <w:rPr>
-          <w:rFonts w:ascii="Arial" w:eastAsia="Times New Roman" w:hAnsi="Arial" w:cs="Arial"/>
-          <w:color w:val="000000"/>
-          <w:sz w:val="20"/>
-          <w:szCs w:val="20"/>
-        </w:rPr>
-        <w:t>Moeur</w:t>
-      </w:r>
-      <w:proofErr w:type="spellEnd"/>
-      <w:r>
-        <w:rPr>
-          <w:rFonts w:ascii="Arial" w:eastAsia="Times New Roman" w:hAnsi="Arial" w:cs="Arial"/>
-          <w:color w:val="000000"/>
-          <w:sz w:val="20"/>
-          <w:szCs w:val="20"/>
-        </w:rPr>
-        <w:t xml:space="preserve"> of Arizona sent two patrol boats, the </w:t>
+        <w:t>Whoever heard of Arizona having a navy? Well, it did. In 1934, California utility companies were battling Arizona for water rights to the Colorado River. Governor Moeur of Arizona sent two patrol boats, the </w:t>
       </w:r>
       <w:r>
         <w:rPr>
@@ -146,11 +126,12 @@
           <w:color w:val="000000"/>
           <w:sz w:val="20"/>
           <w:szCs w:val="20"/>
+          <w:lang w:eastAsia="en-US"/>
         </w:rPr>
         <mc:AlternateContent>
           <mc:Choice Requires="wps">
             <w:drawing>
-              <wp:inline distT="0" distB="0" distL="0" distR="0">
+              <wp:inline distT="0" distB="0" distL="0" distR="0" wp14:anchorId="495DB081" wp14:editId="2A492B11">
                 <wp:extent cx="1457325" cy="2752725"/>
                 <wp:effectExtent l="0" t="0" r="0" b="0"/>
                 <wp:docPr id="5" name="Rectangle 5" descr="Gov. Mouer"/>
@@ -232,21 +213,8 @@
           <w:sz w:val="15"/>
           <w:szCs w:val="15"/>
         </w:rPr>
-        <w:t xml:space="preserve">Governor </w:t>
+        <w:t>Governor Mouer</w:t>
       </w:r>
-      <w:proofErr w:type="spellStart"/>
-      <w:r>
-        <w:rPr>
-          <w:rFonts w:ascii="Arial" w:eastAsia="Times New Roman" w:hAnsi="Arial" w:cs="Arial"/>
-          <w:b/>
-          <w:bCs/>
-          <w:color w:val="000000"/>
-          <w:sz w:val="15"/>
-          <w:szCs w:val="15"/>
-        </w:rPr>
-        <w:t>Mouer</w:t>
-      </w:r>
-      <w:proofErr w:type="spellEnd"/>
     </w:p>
     <w:p>
       <w:pPr>
@@ -266,32 +234,156 @@
           <w:sz w:val="20"/>
           <w:szCs w:val="20"/>
         </w:rPr>
-        <w:t xml:space="preserve">Did Governor </w:t>
+        <w:t>Did Governor Moeur overstep his authority and breach the ideals of federalism?  What specifically did he do wrong?  Cite words from the Constitution to support your position.</w:t>
       </w:r>
-      <w:proofErr w:type="spellStart"/>
-      <w:r>
+    </w:p>
+    <w:p>
+      <w:pPr>
+        <w:shd w:val="clear" w:color="auto" w:fill="E0E0E0"/>
+        <w:spacing w:before="100" w:beforeAutospacing="1" w:after="100" w:afterAutospacing="1" w:line="240" w:lineRule="auto"/>
         <w:rPr>
           <w:rFonts w:ascii="Arial" w:eastAsia="Times New Roman" w:hAnsi="Arial" w:cs="Arial"/>
           <w:color w:val="000000"/>
           <w:sz w:val="20"/>
           <w:szCs w:val="20"/>
         </w:rPr>
-        <w:t>Moeur</w:t>
-      </w:r>
-      <w:proofErr w:type="spellEnd"/>
-      <w:r>
+      </w:pPr>
+    </w:p>
+    <w:p>
+      <w:pPr>
+        <w:shd w:val="clear" w:color="auto" w:fill="E0E0E0"/>
+        <w:spacing w:before="100" w:beforeAutospacing="1" w:after="100" w:afterAutospacing="1" w:line="240" w:lineRule="auto"/>
         <w:rPr>
           <w:rFonts w:ascii="Arial" w:eastAsia="Times New Roman" w:hAnsi="Arial" w:cs="Arial"/>
           <w:color w:val="000000"/>
           <w:sz w:val="20"/>
           <w:szCs w:val="20"/>
         </w:rPr>
-        <w:t xml:space="preserve"> overstep his authority and breach the ideals of federalism?  What specifically did he do wrong?  Cite words from the Constitution to support your position.</w:t>
+      </w:pPr>
+    </w:p>
+    <w:p>
+      <w:pPr>
+        <w:rPr>
+          <w:color w:val="463E3E"/>
+          <w:sz w:val="20"/>
+          <w:szCs w:val="20"/>
+          <w:shd w:val="clear" w:color="auto" w:fill="E9E6E2"/>
+        </w:rPr>
+      </w:pPr>
+      <w:r>
+        <w:t>“</w:t>
+      </w:r>
+      <w:r>
+        <w:rPr>
+          <w:color w:val="463E3E"/>
+          <w:sz w:val="20"/>
+          <w:szCs w:val="20"/>
+          <w:shd w:val="clear" w:color="auto" w:fill="E9E6E2"/>
+        </w:rPr>
+        <w:t>The United States shall guarantee to every State in this Union a Republican Form of Government, and shall protect each of them against Invasio</w:t>
+      </w:r>
+      <w:r>
+        <w:rPr>
+          <w:color w:val="463E3E"/>
+          <w:sz w:val="20"/>
+          <w:szCs w:val="20"/>
+          <w:shd w:val="clear" w:color="auto" w:fill="E9E6E2"/>
+        </w:rPr>
+        <w:t>n”</w:t>
       </w:r>
     </w:p>
     <w:p>
+      <w:pPr>
+        <w:rPr>
+          <w:color w:val="463E3E"/>
+          <w:sz w:val="20"/>
+          <w:szCs w:val="20"/>
+          <w:shd w:val="clear" w:color="auto" w:fill="E9E6E2"/>
+        </w:rPr>
+      </w:pPr>
+    </w:p>
+    <w:p>
+      <w:pPr>
+        <w:rPr>
+          <w:rStyle w:val="apple-converted-space"/>
+          <w:color w:val="463E3E"/>
+          <w:sz w:val="20"/>
+          <w:szCs w:val="20"/>
+          <w:shd w:val="clear" w:color="auto" w:fill="E9E6E2"/>
+        </w:rPr>
+      </w:pPr>
+      <w:r>
+        <w:rPr>
+          <w:color w:val="463E3E"/>
+          <w:sz w:val="20"/>
+          <w:szCs w:val="20"/>
+          <w:shd w:val="clear" w:color="auto" w:fill="E9E6E2"/>
+        </w:rPr>
+        <w:t>“</w:t>
+      </w:r>
+      <w:r>
+        <w:rPr>
+          <w:color w:val="463E3E"/>
+          <w:sz w:val="20"/>
+          <w:szCs w:val="20"/>
+          <w:shd w:val="clear" w:color="auto" w:fill="E9E6E2"/>
+        </w:rPr>
+        <w:t>To provide for calling forth the Militia t</w:t>
+      </w:r>
+      <w:r>
+        <w:rPr>
+          <w:color w:val="463E3E"/>
+          <w:sz w:val="20"/>
+          <w:szCs w:val="20"/>
+          <w:shd w:val="clear" w:color="auto" w:fill="E9E6E2"/>
+        </w:rPr>
+        <w:t>o execute the Laws of the Union…</w:t>
+      </w:r>
+      <w:r>
+        <w:rPr>
+          <w:rStyle w:val="apple-converted-space"/>
+          <w:color w:val="463E3E"/>
+          <w:sz w:val="20"/>
+          <w:szCs w:val="20"/>
+          <w:shd w:val="clear" w:color="auto" w:fill="E9E6E2"/>
+        </w:rPr>
+        <w:t>“</w:t>
+      </w:r>
+    </w:p>
+    <w:p>
+      <w:pPr>
+        <w:rPr>
+          <w:rStyle w:val="apple-converted-space"/>
+          <w:color w:val="463E3E"/>
+          <w:sz w:val="20"/>
+          <w:szCs w:val="20"/>
+          <w:shd w:val="clear" w:color="auto" w:fill="E9E6E2"/>
+        </w:rPr>
+      </w:pPr>
+    </w:p>
+    <w:p>
+      <w:r>
+        <w:rPr>
+          <w:rStyle w:val="apple-converted-space"/>
+          <w:color w:val="463E3E"/>
+          <w:sz w:val="20"/>
+          <w:szCs w:val="20"/>
+          <w:shd w:val="clear" w:color="auto" w:fill="E9E6E2"/>
+        </w:rPr>
+        <w:t>Both of these provisions state that the union (federal government) has</w:t>
+      </w:r>
       <w:bookmarkStart w:id="0" w:name="_GoBack"/>
       <w:bookmarkEnd w:id="0"/>
+      <w:r>
+        <w:rPr>
+          <w:rStyle w:val="apple-converted-space"/>
+          <w:color w:val="463E3E"/>
+          <w:sz w:val="20"/>
+          <w:szCs w:val="20"/>
+          <w:shd w:val="clear" w:color="auto" w:fill="E9E6E2"/>
+        </w:rPr>
+        <w:t xml:space="preserve"> the power to call to action the militia, not the states.  The states responsibility is to only establish the militia and train them.  Direction of the militia is reserved for the federal government.</w:t>
+      </w:r>
     </w:p>
     <w:sectPr>
       <w:pgSz w:w="12240" w:h="15840"/>

</xml_diff>